<commit_message>
Add System date/time to Posted Sales Shipment
</commit_message>
<xml_diff>
--- a/50180_DHLab Shipment.docx
+++ b/50180_DHLab Shipment.docx
@@ -176,6 +176,10 @@
  
          < S h i p T o P o s t C o d e _ H e a d e r > S h i p T o P o s t C o d e _ H e a d e r < / S h i p T o P o s t C o d e _ H e a d e r >   
+         < S y s t e m C r e a t e d D a t e _ H e a d e r > S y s t e m C r e a t e d D a t e _ H e a d e r < / S y s t e m C r e a t e d D a t e _ H e a d e r > + 
+         < S y s t e m C r e a t e d T i m e _ H e a d e r > S y s t e m C r e a t e d T i m e _ H e a d e r < / S y s t e m C r e a t e d T i m e _ H e a d e r > + 
          < L i n e >   
              < D e s c r i p t i o n 2 _ L i n e > D e s c r i p t i o n 2 _ L i n e < / D e s c r i p t i o n 2 _ L i n e > 
</xml_diff>